<commit_message>
Added comments and some data cleaning
</commit_message>
<xml_diff>
--- a/Data description.docx
+++ b/Data description.docx
@@ -1447,6 +1447,38 @@
       <w:proofErr w:type="spellEnd"/>
       <w:r>
         <w:t>?</w:t>
+      </w:r>
+    </w:p>
+    <w:p>
+      <w:pPr>
+        <w:pStyle w:val="ListParagraph"/>
+        <w:numPr>
+          <w:ilvl w:val="0"/>
+          <w:numId w:val="1"/>
+        </w:numPr>
+      </w:pPr>
+      <w:r>
+        <w:t>For prediction</w:t>
+      </w:r>
+      <w:r>
+        <w:t>, how long in advance is it necessary to know to tack</w:t>
+      </w:r>
+    </w:p>
+    <w:p>
+      <w:pPr>
+        <w:pStyle w:val="ListParagraph"/>
+        <w:numPr>
+          <w:ilvl w:val="1"/>
+          <w:numId w:val="1"/>
+        </w:numPr>
+      </w:pPr>
+      <w:proofErr w:type="gramStart"/>
+      <w:r>
+        <w:t>I.e.</w:t>
+      </w:r>
+      <w:proofErr w:type="gramEnd"/>
+      <w:r>
+        <w:t xml:space="preserve"> what lag?</w:t>
       </w:r>
     </w:p>
     <w:p>
@@ -1660,7 +1692,7 @@
         <w:rFonts w:ascii="Calibri" w:eastAsiaTheme="minorHAnsi" w:hAnsi="Calibri" w:cs="Calibri" w:hint="default"/>
       </w:rPr>
     </w:lvl>
-    <w:lvl w:ilvl="1" w:tplc="08090003" w:tentative="1">
+    <w:lvl w:ilvl="1" w:tplc="08090003">
       <w:start w:val="1"/>
       <w:numFmt w:val="bullet"/>
       <w:lvlText w:val="o"/>

</xml_diff>

<commit_message>
Updated desc and scaling
</commit_message>
<xml_diff>
--- a/Data description.docx
+++ b/Data description.docx
@@ -1502,7 +1502,22 @@
         </w:numPr>
       </w:pPr>
       <w:r>
-        <w:t>Ask about missing values</w:t>
+        <w:t>220,000 rows</w:t>
+      </w:r>
+      <w:r>
+        <w:t xml:space="preserve"> (max 168 missing)</w:t>
+      </w:r>
+    </w:p>
+    <w:p>
+      <w:pPr>
+        <w:pStyle w:val="ListParagraph"/>
+        <w:numPr>
+          <w:ilvl w:val="1"/>
+          <w:numId w:val="1"/>
+        </w:numPr>
+      </w:pPr>
+      <w:r>
+        <w:t>Interpolation</w:t>
       </w:r>
     </w:p>
     <w:p>
@@ -1514,10 +1529,7 @@
         </w:numPr>
       </w:pPr>
       <w:r>
-        <w:t>220,000 rows</w:t>
-      </w:r>
-      <w:r>
-        <w:t xml:space="preserve"> (max 168 missing)</w:t>
+        <w:t>27 columns</w:t>
       </w:r>
     </w:p>
     <w:p>
@@ -1528,8 +1540,21 @@
           <w:numId w:val="1"/>
         </w:numPr>
       </w:pPr>
-      <w:r>
-        <w:t>27 columns</w:t>
+      <w:proofErr w:type="spellStart"/>
+      <w:r>
+        <w:t>LongDecMin</w:t>
+      </w:r>
+      <w:proofErr w:type="spellEnd"/>
+      <w:r>
+        <w:t xml:space="preserve"> and </w:t>
+      </w:r>
+      <w:proofErr w:type="spellStart"/>
+      <w:r>
+        <w:t>LatDecMin</w:t>
+      </w:r>
+      <w:proofErr w:type="spellEnd"/>
+      <w:r>
+        <w:t xml:space="preserve"> not in DF</w:t>
       </w:r>
     </w:p>
     <w:p>
@@ -1540,21 +1565,16 @@
           <w:numId w:val="1"/>
         </w:numPr>
       </w:pPr>
-      <w:proofErr w:type="spellStart"/>
-      <w:r>
-        <w:t>LongDecMin</w:t>
-      </w:r>
-      <w:proofErr w:type="spellEnd"/>
-      <w:r>
-        <w:t xml:space="preserve"> and </w:t>
-      </w:r>
-      <w:proofErr w:type="spellStart"/>
-      <w:r>
-        <w:t>LatDecMin</w:t>
-      </w:r>
-      <w:proofErr w:type="spellEnd"/>
-      <w:r>
-        <w:t xml:space="preserve"> not in DF</w:t>
+      <w:r>
+        <w:t xml:space="preserve">Yaw and </w:t>
+      </w:r>
+      <w:proofErr w:type="gramStart"/>
+      <w:r>
+        <w:t>Tacking</w:t>
+      </w:r>
+      <w:proofErr w:type="gramEnd"/>
+      <w:r>
+        <w:t xml:space="preserve"> added</w:t>
       </w:r>
     </w:p>
     <w:p>
@@ -1566,15 +1586,67 @@
         </w:numPr>
       </w:pPr>
       <w:r>
-        <w:t xml:space="preserve">Yaw and </w:t>
-      </w:r>
-      <w:proofErr w:type="gramStart"/>
-      <w:r>
-        <w:t>Tacking</w:t>
-      </w:r>
-      <w:proofErr w:type="gramEnd"/>
-      <w:r>
-        <w:t xml:space="preserve"> added</w:t>
+        <w:t>Extraneous variables:</w:t>
+      </w:r>
+    </w:p>
+    <w:p>
+      <w:pPr>
+        <w:pStyle w:val="ListParagraph"/>
+        <w:numPr>
+          <w:ilvl w:val="1"/>
+          <w:numId w:val="1"/>
+        </w:numPr>
+      </w:pPr>
+      <w:r>
+        <w:t>Speed over Surface or ground?</w:t>
+      </w:r>
+    </w:p>
+    <w:p>
+      <w:pPr>
+        <w:pStyle w:val="ListParagraph"/>
+        <w:numPr>
+          <w:ilvl w:val="1"/>
+          <w:numId w:val="1"/>
+        </w:numPr>
+      </w:pPr>
+      <w:r>
+        <w:t>Tides</w:t>
+      </w:r>
+    </w:p>
+    <w:p>
+      <w:pPr>
+        <w:pStyle w:val="ListParagraph"/>
+        <w:numPr>
+          <w:ilvl w:val="1"/>
+          <w:numId w:val="1"/>
+        </w:numPr>
+      </w:pPr>
+      <w:r>
+        <w:t>Weather</w:t>
+      </w:r>
+    </w:p>
+    <w:p>
+      <w:pPr>
+        <w:pStyle w:val="ListParagraph"/>
+        <w:numPr>
+          <w:ilvl w:val="1"/>
+          <w:numId w:val="1"/>
+        </w:numPr>
+      </w:pPr>
+      <w:r>
+        <w:t>Type of vessel</w:t>
+      </w:r>
+    </w:p>
+    <w:p>
+      <w:pPr>
+        <w:pStyle w:val="ListParagraph"/>
+        <w:numPr>
+          <w:ilvl w:val="1"/>
+          <w:numId w:val="1"/>
+        </w:numPr>
+      </w:pPr>
+      <w:r>
+        <w:t>Other vessels or obstacles</w:t>
       </w:r>
     </w:p>
     <w:sectPr>

</xml_diff>

<commit_message>
Updated with modeling results
</commit_message>
<xml_diff>
--- a/Data description.docx
+++ b/Data description.docx
@@ -1647,6 +1647,311 @@
       </w:pPr>
       <w:r>
         <w:t>Other vessels or obstacles</w:t>
+      </w:r>
+    </w:p>
+    <w:p/>
+    <w:p>
+      <w:pPr>
+        <w:rPr>
+          <w:b/>
+          <w:bCs/>
+        </w:rPr>
+      </w:pPr>
+      <w:r>
+        <w:rPr>
+          <w:b/>
+          <w:bCs/>
+        </w:rPr>
+        <w:t>Approach:</w:t>
+      </w:r>
+    </w:p>
+    <w:p>
+      <w:pPr>
+        <w:pStyle w:val="ListParagraph"/>
+        <w:numPr>
+          <w:ilvl w:val="0"/>
+          <w:numId w:val="1"/>
+        </w:numPr>
+      </w:pPr>
+      <w:r>
+        <w:t>Load data and inspect</w:t>
+      </w:r>
+    </w:p>
+    <w:p>
+      <w:pPr>
+        <w:pStyle w:val="ListParagraph"/>
+        <w:numPr>
+          <w:ilvl w:val="0"/>
+          <w:numId w:val="1"/>
+        </w:numPr>
+      </w:pPr>
+      <w:r>
+        <w:t>Remove NAs</w:t>
+      </w:r>
+    </w:p>
+    <w:p>
+      <w:pPr>
+        <w:pStyle w:val="ListParagraph"/>
+        <w:numPr>
+          <w:ilvl w:val="1"/>
+          <w:numId w:val="1"/>
+        </w:numPr>
+      </w:pPr>
+      <w:r>
+        <w:t>Datetime and categorical variables take previous</w:t>
+      </w:r>
+    </w:p>
+    <w:p>
+      <w:pPr>
+        <w:pStyle w:val="ListParagraph"/>
+        <w:numPr>
+          <w:ilvl w:val="1"/>
+          <w:numId w:val="1"/>
+        </w:numPr>
+      </w:pPr>
+      <w:r>
+        <w:t>Others interpolate with -5 to +5 average</w:t>
+      </w:r>
+    </w:p>
+    <w:p>
+      <w:pPr>
+        <w:pStyle w:val="ListParagraph"/>
+        <w:numPr>
+          <w:ilvl w:val="0"/>
+          <w:numId w:val="1"/>
+        </w:numPr>
+      </w:pPr>
+      <w:r>
+        <w:t>Check stationarity</w:t>
+      </w:r>
+    </w:p>
+    <w:p>
+      <w:pPr>
+        <w:pStyle w:val="ListParagraph"/>
+        <w:numPr>
+          <w:ilvl w:val="1"/>
+          <w:numId w:val="1"/>
+        </w:numPr>
+      </w:pPr>
+      <w:r>
+        <w:t>ADF, KPSS</w:t>
+      </w:r>
+    </w:p>
+    <w:p>
+      <w:pPr>
+        <w:pStyle w:val="ListParagraph"/>
+        <w:numPr>
+          <w:ilvl w:val="1"/>
+          <w:numId w:val="1"/>
+        </w:numPr>
+      </w:pPr>
+      <w:r>
+        <w:t>Longitude &amp; latitude non-stationary on both</w:t>
+      </w:r>
+    </w:p>
+    <w:p>
+      <w:pPr>
+        <w:pStyle w:val="ListParagraph"/>
+        <w:numPr>
+          <w:ilvl w:val="1"/>
+          <w:numId w:val="1"/>
+        </w:numPr>
+      </w:pPr>
+      <w:r>
+        <w:t>All others non-stationary on KPSS</w:t>
+      </w:r>
+    </w:p>
+    <w:p>
+      <w:pPr>
+        <w:pStyle w:val="ListParagraph"/>
+        <w:numPr>
+          <w:ilvl w:val="1"/>
+          <w:numId w:val="1"/>
+        </w:numPr>
+      </w:pPr>
+      <w:r>
+        <w:t>Differencing with 1 shift</w:t>
+      </w:r>
+    </w:p>
+    <w:p>
+      <w:pPr>
+        <w:pStyle w:val="ListParagraph"/>
+        <w:numPr>
+          <w:ilvl w:val="1"/>
+          <w:numId w:val="1"/>
+        </w:numPr>
+      </w:pPr>
+      <w:r>
+        <w:t>Drop NA</w:t>
+      </w:r>
+    </w:p>
+    <w:p>
+      <w:pPr>
+        <w:pStyle w:val="ListParagraph"/>
+        <w:numPr>
+          <w:ilvl w:val="0"/>
+          <w:numId w:val="1"/>
+        </w:numPr>
+      </w:pPr>
+      <w:r>
+        <w:t>Z-score numeric variables</w:t>
+      </w:r>
+    </w:p>
+    <w:p>
+      <w:pPr>
+        <w:pStyle w:val="ListParagraph"/>
+        <w:numPr>
+          <w:ilvl w:val="0"/>
+          <w:numId w:val="1"/>
+        </w:numPr>
+      </w:pPr>
+      <w:r>
+        <w:t>PCA for dimensionality reduction in predictive model</w:t>
+      </w:r>
+    </w:p>
+    <w:p>
+      <w:pPr>
+        <w:pStyle w:val="ListParagraph"/>
+        <w:numPr>
+          <w:ilvl w:val="1"/>
+          <w:numId w:val="1"/>
+        </w:numPr>
+      </w:pPr>
+      <w:r>
+        <w:t>Pearson correlations &amp; chi-sq for factor importance</w:t>
+      </w:r>
+    </w:p>
+    <w:p>
+      <w:pPr>
+        <w:pStyle w:val="ListParagraph"/>
+        <w:numPr>
+          <w:ilvl w:val="0"/>
+          <w:numId w:val="1"/>
+        </w:numPr>
+      </w:pPr>
+      <w:r>
+        <w:t>Interpretative model for understanding what is important to measure</w:t>
+      </w:r>
+    </w:p>
+    <w:p>
+      <w:pPr>
+        <w:pStyle w:val="ListParagraph"/>
+        <w:numPr>
+          <w:ilvl w:val="1"/>
+          <w:numId w:val="1"/>
+        </w:numPr>
+      </w:pPr>
+      <w:r>
+        <w:t>Logistic regression</w:t>
+      </w:r>
+    </w:p>
+    <w:p>
+      <w:pPr>
+        <w:pStyle w:val="ListParagraph"/>
+        <w:numPr>
+          <w:ilvl w:val="1"/>
+          <w:numId w:val="1"/>
+        </w:numPr>
+      </w:pPr>
+      <w:r>
+        <w:t xml:space="preserve">SHAP values and </w:t>
+      </w:r>
+      <w:proofErr w:type="spellStart"/>
+      <w:r>
+        <w:t>XGBoost</w:t>
+      </w:r>
+      <w:proofErr w:type="spellEnd"/>
+      <w:r>
+        <w:t xml:space="preserve"> with factor importance</w:t>
+      </w:r>
+    </w:p>
+    <w:p>
+      <w:pPr>
+        <w:pStyle w:val="ListParagraph"/>
+        <w:numPr>
+          <w:ilvl w:val="0"/>
+          <w:numId w:val="1"/>
+        </w:numPr>
+      </w:pPr>
+      <w:r>
+        <w:t>Useful model for prediction</w:t>
+      </w:r>
+    </w:p>
+    <w:p>
+      <w:pPr>
+        <w:pStyle w:val="ListParagraph"/>
+        <w:numPr>
+          <w:ilvl w:val="1"/>
+          <w:numId w:val="1"/>
+        </w:numPr>
+      </w:pPr>
+      <w:r>
+        <w:t>Previous lags</w:t>
+      </w:r>
+    </w:p>
+    <w:p>
+      <w:pPr>
+        <w:pStyle w:val="ListParagraph"/>
+        <w:numPr>
+          <w:ilvl w:val="2"/>
+          <w:numId w:val="1"/>
+        </w:numPr>
+      </w:pPr>
+      <w:r>
+        <w:t>5, 10, 15, 20</w:t>
+      </w:r>
+    </w:p>
+    <w:p>
+      <w:pPr>
+        <w:pStyle w:val="ListParagraph"/>
+        <w:numPr>
+          <w:ilvl w:val="2"/>
+          <w:numId w:val="1"/>
+        </w:numPr>
+      </w:pPr>
+      <w:r>
+        <w:t>10, 20, 30, 40</w:t>
+      </w:r>
+    </w:p>
+    <w:p>
+      <w:pPr>
+        <w:pStyle w:val="ListParagraph"/>
+        <w:numPr>
+          <w:ilvl w:val="2"/>
+          <w:numId w:val="1"/>
+        </w:numPr>
+      </w:pPr>
+      <w:r>
+        <w:t>15, 30, 45, 60</w:t>
+      </w:r>
+    </w:p>
+    <w:p>
+      <w:pPr>
+        <w:pStyle w:val="ListParagraph"/>
+        <w:numPr>
+          <w:ilvl w:val="1"/>
+          <w:numId w:val="1"/>
+        </w:numPr>
+      </w:pPr>
+      <w:r>
+        <w:t>LSTM super good at prediction</w:t>
+      </w:r>
+    </w:p>
+    <w:p>
+      <w:pPr>
+        <w:pStyle w:val="ListParagraph"/>
+        <w:numPr>
+          <w:ilvl w:val="1"/>
+          <w:numId w:val="1"/>
+        </w:numPr>
+      </w:pPr>
+      <w:proofErr w:type="spellStart"/>
+      <w:r>
+        <w:t>XGBoost</w:t>
+      </w:r>
+      <w:proofErr w:type="spellEnd"/>
+      <w:r>
+        <w:t xml:space="preserve"> more efficient?</w:t>
       </w:r>
     </w:p>
     <w:sectPr>
@@ -1800,7 +2105,7 @@
         <w:rFonts w:ascii="Courier New" w:hAnsi="Courier New" w:cs="Courier New" w:hint="default"/>
       </w:rPr>
     </w:lvl>
-    <w:lvl w:ilvl="2" w:tplc="08090005" w:tentative="1">
+    <w:lvl w:ilvl="2" w:tplc="08090005">
       <w:start w:val="1"/>
       <w:numFmt w:val="bullet"/>
       <w:lvlText w:val=""/>

</xml_diff>

<commit_message>
First results with scale pos weight
</commit_message>
<xml_diff>
--- a/Data description.docx
+++ b/Data description.docx
@@ -1863,6 +1863,85 @@
       </w:pPr>
       <w:r>
         <w:t>XGBoost more efficient?</w:t>
+      </w:r>
+    </w:p>
+    <w:p/>
+    <w:p>
+      <w:pPr>
+        <w:rPr>
+          <w:b/>
+          <w:bCs/>
+        </w:rPr>
+      </w:pPr>
+      <w:r>
+        <w:rPr>
+          <w:b/>
+          <w:bCs/>
+        </w:rPr>
+        <w:t>Results</w:t>
+      </w:r>
+    </w:p>
+    <w:p>
+      <w:pPr>
+        <w:rPr>
+          <w:b/>
+          <w:bCs/>
+        </w:rPr>
+      </w:pPr>
+    </w:p>
+    <w:p>
+      <w:pPr>
+        <w:rPr>
+          <w:i/>
+          <w:iCs/>
+        </w:rPr>
+      </w:pPr>
+      <w:r>
+        <w:rPr>
+          <w:i/>
+          <w:iCs/>
+        </w:rPr>
+        <w:t>Tacking is 23% of the output variable, guessing 0 all the time would give 77% accuracy</w:t>
+      </w:r>
+    </w:p>
+    <w:p>
+      <w:pPr>
+        <w:pStyle w:val="ListParagraph"/>
+        <w:numPr>
+          <w:ilvl w:val="0"/>
+          <w:numId w:val="1"/>
+        </w:numPr>
+        <w:rPr>
+          <w:i/>
+          <w:iCs/>
+        </w:rPr>
+      </w:pPr>
+      <w:r>
+        <w:rPr>
+          <w:i/>
+          <w:iCs/>
+        </w:rPr>
+        <w:t>Depends on sample rate</w:t>
+      </w:r>
+    </w:p>
+    <w:p>
+      <w:pPr>
+        <w:rPr>
+          <w:b/>
+          <w:bCs/>
+        </w:rPr>
+      </w:pPr>
+    </w:p>
+    <w:p>
+      <w:pPr>
+        <w:pStyle w:val="ListParagraph"/>
+        <w:numPr>
+          <w:ilvl w:val="0"/>
+          <w:numId w:val="4"/>
+        </w:numPr>
+      </w:pPr>
+      <w:r>
+        <w:t>30 minutes ahead, 5min sample rate</w:t>
       </w:r>
     </w:p>
     <w:sectPr>
@@ -2102,6 +2181,95 @@
     </w:lvl>
   </w:abstractNum>
   <w:abstractNum w:abstractNumId="2" w15:restartNumberingAfterBreak="0">
+    <w:nsid w:val="6F7824E1"/>
+    <w:multiLevelType w:val="hybridMultilevel"/>
+    <w:tmpl w:val="9EB6469E"/>
+    <w:lvl w:ilvl="0" w:tplc="0409000F">
+      <w:start w:val="1"/>
+      <w:numFmt w:val="decimal"/>
+      <w:lvlText w:val="%1."/>
+      <w:lvlJc w:val="left"/>
+      <w:pPr>
+        <w:ind w:left="720" w:hanging="360"/>
+      </w:pPr>
+      <w:rPr>
+        <w:rFonts w:hint="default"/>
+      </w:rPr>
+    </w:lvl>
+    <w:lvl w:ilvl="1" w:tplc="04090019" w:tentative="1">
+      <w:start w:val="1"/>
+      <w:numFmt w:val="lowerLetter"/>
+      <w:lvlText w:val="%2."/>
+      <w:lvlJc w:val="left"/>
+      <w:pPr>
+        <w:ind w:left="1440" w:hanging="360"/>
+      </w:pPr>
+    </w:lvl>
+    <w:lvl w:ilvl="2" w:tplc="0409001B" w:tentative="1">
+      <w:start w:val="1"/>
+      <w:numFmt w:val="lowerRoman"/>
+      <w:lvlText w:val="%3."/>
+      <w:lvlJc w:val="right"/>
+      <w:pPr>
+        <w:ind w:left="2160" w:hanging="180"/>
+      </w:pPr>
+    </w:lvl>
+    <w:lvl w:ilvl="3" w:tplc="0409000F" w:tentative="1">
+      <w:start w:val="1"/>
+      <w:numFmt w:val="decimal"/>
+      <w:lvlText w:val="%4."/>
+      <w:lvlJc w:val="left"/>
+      <w:pPr>
+        <w:ind w:left="2880" w:hanging="360"/>
+      </w:pPr>
+    </w:lvl>
+    <w:lvl w:ilvl="4" w:tplc="04090019" w:tentative="1">
+      <w:start w:val="1"/>
+      <w:numFmt w:val="lowerLetter"/>
+      <w:lvlText w:val="%5."/>
+      <w:lvlJc w:val="left"/>
+      <w:pPr>
+        <w:ind w:left="3600" w:hanging="360"/>
+      </w:pPr>
+    </w:lvl>
+    <w:lvl w:ilvl="5" w:tplc="0409001B" w:tentative="1">
+      <w:start w:val="1"/>
+      <w:numFmt w:val="lowerRoman"/>
+      <w:lvlText w:val="%6."/>
+      <w:lvlJc w:val="right"/>
+      <w:pPr>
+        <w:ind w:left="4320" w:hanging="180"/>
+      </w:pPr>
+    </w:lvl>
+    <w:lvl w:ilvl="6" w:tplc="0409000F" w:tentative="1">
+      <w:start w:val="1"/>
+      <w:numFmt w:val="decimal"/>
+      <w:lvlText w:val="%7."/>
+      <w:lvlJc w:val="left"/>
+      <w:pPr>
+        <w:ind w:left="5040" w:hanging="360"/>
+      </w:pPr>
+    </w:lvl>
+    <w:lvl w:ilvl="7" w:tplc="04090019" w:tentative="1">
+      <w:start w:val="1"/>
+      <w:numFmt w:val="lowerLetter"/>
+      <w:lvlText w:val="%8."/>
+      <w:lvlJc w:val="left"/>
+      <w:pPr>
+        <w:ind w:left="5760" w:hanging="360"/>
+      </w:pPr>
+    </w:lvl>
+    <w:lvl w:ilvl="8" w:tplc="0409001B" w:tentative="1">
+      <w:start w:val="1"/>
+      <w:numFmt w:val="lowerRoman"/>
+      <w:lvlText w:val="%9."/>
+      <w:lvlJc w:val="right"/>
+      <w:pPr>
+        <w:ind w:left="6480" w:hanging="180"/>
+      </w:pPr>
+    </w:lvl>
+  </w:abstractNum>
+  <w:abstractNum w:abstractNumId="3" w15:restartNumberingAfterBreak="0">
     <w:nsid w:val="77E73575"/>
     <w:multiLevelType w:val="hybridMultilevel"/>
     <w:tmpl w:val="9BA82600"/>
@@ -2217,10 +2385,13 @@
     <w:abstractNumId w:val="1"/>
   </w:num>
   <w:num w:numId="2">
-    <w:abstractNumId w:val="2"/>
+    <w:abstractNumId w:val="3"/>
   </w:num>
   <w:num w:numId="3">
     <w:abstractNumId w:val="0"/>
+  </w:num>
+  <w:num w:numId="4">
+    <w:abstractNumId w:val="2"/>
   </w:num>
 </w:numbering>
 </file>

</xml_diff>